<commit_message>
2 derniere case du tableau
</commit_message>
<xml_diff>
--- a/Rapport/Rapport_TP5.docx
+++ b/Rapport/Rapport_TP5.docx
@@ -1334,6 +1334,38 @@
                 <w:szCs w:val="20"/>
               </w:rPr>
             </w:pPr>
+            <w:r>
+              <w:rPr>
+                <w:rFonts w:ascii="Cambria" w:hAnsi="Cambria"/>
+                <w:sz w:val="20"/>
+                <w:szCs w:val="20"/>
+              </w:rPr>
+              <w:t>2</w:t>
+            </w:r>
+            <w:r>
+              <w:rPr>
+                <w:rFonts w:ascii="Cambria" w:hAnsi="Cambria"/>
+                <w:sz w:val="20"/>
+                <w:szCs w:val="20"/>
+              </w:rPr>
+              <w:t>.</w:t>
+            </w:r>
+            <w:r>
+              <w:rPr>
+                <w:rFonts w:ascii="Cambria" w:hAnsi="Cambria"/>
+                <w:sz w:val="20"/>
+                <w:szCs w:val="20"/>
+              </w:rPr>
+              <w:t>33452</w:t>
+            </w:r>
+            <w:r>
+              <w:rPr>
+                <w:rFonts w:ascii="Cambria" w:hAnsi="Cambria"/>
+                <w:sz w:val="20"/>
+                <w:szCs w:val="20"/>
+              </w:rPr>
+              <w:t>e-1</w:t>
+            </w:r>
           </w:p>
         </w:tc>
         <w:tc>
@@ -1361,6 +1393,38 @@
                 <w:szCs w:val="20"/>
               </w:rPr>
             </w:pPr>
+            <w:r>
+              <w:rPr>
+                <w:rFonts w:ascii="Cambria" w:hAnsi="Cambria"/>
+                <w:sz w:val="20"/>
+                <w:szCs w:val="20"/>
+              </w:rPr>
+              <w:t>2</w:t>
+            </w:r>
+            <w:r>
+              <w:rPr>
+                <w:rFonts w:ascii="Cambria" w:hAnsi="Cambria"/>
+                <w:sz w:val="20"/>
+                <w:szCs w:val="20"/>
+              </w:rPr>
+              <w:t>.</w:t>
+            </w:r>
+            <w:r>
+              <w:rPr>
+                <w:rFonts w:ascii="Cambria" w:hAnsi="Cambria"/>
+                <w:sz w:val="20"/>
+                <w:szCs w:val="20"/>
+              </w:rPr>
+              <w:t>33448</w:t>
+            </w:r>
+            <w:r>
+              <w:rPr>
+                <w:rFonts w:ascii="Cambria" w:hAnsi="Cambria"/>
+                <w:sz w:val="20"/>
+                <w:szCs w:val="20"/>
+              </w:rPr>
+              <w:t>e-1</w:t>
+            </w:r>
           </w:p>
         </w:tc>
       </w:tr>
@@ -1800,6 +1864,34 @@
                 <w:szCs w:val="20"/>
               </w:rPr>
             </w:pPr>
+            <w:r>
+              <w:rPr>
+                <w:sz w:val="20"/>
+                <w:szCs w:val="20"/>
+              </w:rPr>
+              <w:t>2</w:t>
+            </w:r>
+            <w:r>
+              <w:rPr>
+                <w:sz w:val="20"/>
+                <w:szCs w:val="20"/>
+              </w:rPr>
+              <w:t>.</w:t>
+            </w:r>
+            <w:r>
+              <w:rPr>
+                <w:sz w:val="20"/>
+                <w:szCs w:val="20"/>
+              </w:rPr>
+              <w:t>33534</w:t>
+            </w:r>
+            <w:r>
+              <w:rPr>
+                <w:sz w:val="20"/>
+                <w:szCs w:val="20"/>
+              </w:rPr>
+              <w:t>e-1</w:t>
+            </w:r>
           </w:p>
         </w:tc>
         <w:tc>
@@ -1826,6 +1918,34 @@
                 <w:szCs w:val="20"/>
               </w:rPr>
             </w:pPr>
+            <w:r>
+              <w:rPr>
+                <w:sz w:val="20"/>
+                <w:szCs w:val="20"/>
+              </w:rPr>
+              <w:t>2</w:t>
+            </w:r>
+            <w:r>
+              <w:rPr>
+                <w:sz w:val="20"/>
+                <w:szCs w:val="20"/>
+              </w:rPr>
+              <w:t>.</w:t>
+            </w:r>
+            <w:r>
+              <w:rPr>
+                <w:sz w:val="20"/>
+                <w:szCs w:val="20"/>
+              </w:rPr>
+              <w:t>34119</w:t>
+            </w:r>
+            <w:r>
+              <w:rPr>
+                <w:sz w:val="20"/>
+                <w:szCs w:val="20"/>
+              </w:rPr>
+              <w:t>e-1</w:t>
+            </w:r>
           </w:p>
         </w:tc>
       </w:tr>

</xml_diff>